<commit_message>
Document Update. 20241030-1 오타 수정
</commit_message>
<xml_diff>
--- a/20241030-1.docx
+++ b/20241030-1.docx
@@ -111,7 +111,7 @@
                     <pic:cNvPicPr/>
                   </pic:nvPicPr>
                   <pic:blipFill>
-                    <a:blip r:embed="rId4"/>
+                    <a:blip r:embed="rId6"/>
                     <a:stretch>
                       <a:fillRect/>
                     </a:stretch>
@@ -175,7 +175,7 @@
                     <pic:cNvPicPr/>
                   </pic:nvPicPr>
                   <pic:blipFill>
-                    <a:blip r:embed="rId5"/>
+                    <a:blip r:embed="rId7"/>
                     <a:stretch>
                       <a:fillRect/>
                     </a:stretch>
@@ -226,7 +226,7 @@
                     <pic:cNvPicPr/>
                   </pic:nvPicPr>
                   <pic:blipFill>
-                    <a:blip r:embed="rId6"/>
+                    <a:blip r:embed="rId8"/>
                     <a:stretch>
                       <a:fillRect/>
                     </a:stretch>
@@ -312,7 +312,7 @@
                     <pic:cNvPicPr/>
                   </pic:nvPicPr>
                   <pic:blipFill>
-                    <a:blip r:embed="rId7"/>
+                    <a:blip r:embed="rId9"/>
                     <a:stretch>
                       <a:fillRect/>
                     </a:stretch>
@@ -376,7 +376,7 @@
                     <pic:cNvPicPr/>
                   </pic:nvPicPr>
                   <pic:blipFill>
-                    <a:blip r:embed="rId8"/>
+                    <a:blip r:embed="rId10"/>
                     <a:stretch>
                       <a:fillRect/>
                     </a:stretch>
@@ -459,7 +459,7 @@
                     <pic:cNvPicPr/>
                   </pic:nvPicPr>
                   <pic:blipFill>
-                    <a:blip r:embed="rId9"/>
+                    <a:blip r:embed="rId11"/>
                     <a:stretch>
                       <a:fillRect/>
                     </a:stretch>
@@ -509,7 +509,7 @@
                     <pic:cNvPicPr/>
                   </pic:nvPicPr>
                   <pic:blipFill>
-                    <a:blip r:embed="rId10"/>
+                    <a:blip r:embed="rId12"/>
                     <a:stretch>
                       <a:fillRect/>
                     </a:stretch>
@@ -567,7 +567,7 @@
                     <pic:cNvPicPr/>
                   </pic:nvPicPr>
                   <pic:blipFill>
-                    <a:blip r:embed="rId11"/>
+                    <a:blip r:embed="rId13"/>
                     <a:stretch>
                       <a:fillRect/>
                     </a:stretch>
@@ -598,10 +598,10 @@
           <w:noProof/>
         </w:rPr>
         <w:drawing>
-          <wp:inline distT="0" distB="0" distL="0" distR="0" wp14:anchorId="3D14FE3B" wp14:editId="6969DF5E">
-            <wp:extent cx="6811326" cy="8278380"/>
-            <wp:effectExtent l="0" t="0" r="8890" b="8890"/>
-            <wp:docPr id="1445188867" name="그림 1" descr="텍스트, 스크린샷, 소프트웨어이(가) 표시된 사진&#10;&#10;자동 생성된 설명"/>
+          <wp:inline distT="0" distB="0" distL="0" distR="0" wp14:anchorId="23DB75E0" wp14:editId="37EB06F4">
+            <wp:extent cx="6611273" cy="8259328"/>
+            <wp:effectExtent l="0" t="0" r="0" b="8890"/>
+            <wp:docPr id="531167697" name="그림 1" descr="텍스트, 스크린샷, 소프트웨어, 디스플레이이(가) 표시된 사진&#10;&#10;자동 생성된 설명"/>
             <wp:cNvGraphicFramePr>
               <a:graphicFrameLocks xmlns:a="http://schemas.openxmlformats.org/drawingml/2006/main" noChangeAspect="1"/>
             </wp:cNvGraphicFramePr>
@@ -609,11 +609,11 @@
               <a:graphicData uri="http://schemas.openxmlformats.org/drawingml/2006/picture">
                 <pic:pic xmlns:pic="http://schemas.openxmlformats.org/drawingml/2006/picture">
                   <pic:nvPicPr>
-                    <pic:cNvPr id="1445188867" name="그림 1" descr="텍스트, 스크린샷, 소프트웨어이(가) 표시된 사진&#10;&#10;자동 생성된 설명"/>
+                    <pic:cNvPr id="531167697" name="그림 1" descr="텍스트, 스크린샷, 소프트웨어, 디스플레이이(가) 표시된 사진&#10;&#10;자동 생성된 설명"/>
                     <pic:cNvPicPr/>
                   </pic:nvPicPr>
                   <pic:blipFill>
-                    <a:blip r:embed="rId12"/>
+                    <a:blip r:embed="rId14"/>
                     <a:stretch>
                       <a:fillRect/>
                     </a:stretch>
@@ -621,7 +621,7 @@
                   <pic:spPr>
                     <a:xfrm>
                       <a:off x="0" y="0"/>
-                      <a:ext cx="6811326" cy="8278380"/>
+                      <a:ext cx="6611273" cy="8259328"/>
                     </a:xfrm>
                     <a:prstGeom prst="rect">
                       <a:avLst/>
@@ -638,7 +638,6 @@
     <w:p>
       <w:pPr>
         <w:rPr>
-          <w:rFonts w:hint="eastAsia"/>
           <w:b/>
           <w:bCs/>
           <w:sz w:val="32"/>
@@ -661,13 +660,7 @@
         <w:rPr>
           <w:rFonts w:hint="eastAsia"/>
         </w:rPr>
-        <w:t>useCustomMove에</w:t>
-      </w:r>
-      <w:r>
-        <w:rPr>
-          <w:rFonts w:hint="eastAsia"/>
-        </w:rPr>
-        <w:t xml:space="preserve"> </w:t>
+        <w:t xml:space="preserve">useCustomMove에 </w:t>
       </w:r>
       <w:r>
         <w:rPr>
@@ -677,12 +670,17 @@
       </w:r>
     </w:p>
     <w:p>
+      <w:pPr>
+        <w:rPr>
+          <w:rFonts w:hint="eastAsia"/>
+        </w:rPr>
+      </w:pPr>
       <w:r>
         <w:drawing>
-          <wp:inline distT="0" distB="0" distL="0" distR="0" wp14:anchorId="7AE2AA2F" wp14:editId="1F0AFA9A">
-            <wp:extent cx="4907280" cy="4505319"/>
-            <wp:effectExtent l="0" t="0" r="7620" b="0"/>
-            <wp:docPr id="1211210937" name="그림 1" descr="텍스트, 스크린샷, 소프트웨어, 디스플레이이(가) 표시된 사진&#10;&#10;자동 생성된 설명"/>
+          <wp:inline distT="0" distB="0" distL="0" distR="0" wp14:anchorId="343A4126" wp14:editId="327AC7EB">
+            <wp:extent cx="4925112" cy="3915321"/>
+            <wp:effectExtent l="0" t="0" r="8890" b="9525"/>
+            <wp:docPr id="1127701908" name="그림 1" descr="텍스트, 스크린샷, 소프트웨어, 멀티미디어 소프트웨어이(가) 표시된 사진&#10;&#10;자동 생성된 설명"/>
             <wp:cNvGraphicFramePr>
               <a:graphicFrameLocks xmlns:a="http://schemas.openxmlformats.org/drawingml/2006/main" noChangeAspect="1"/>
             </wp:cNvGraphicFramePr>
@@ -690,11 +688,11 @@
               <a:graphicData uri="http://schemas.openxmlformats.org/drawingml/2006/picture">
                 <pic:pic xmlns:pic="http://schemas.openxmlformats.org/drawingml/2006/picture">
                   <pic:nvPicPr>
-                    <pic:cNvPr id="1211210937" name="그림 1" descr="텍스트, 스크린샷, 소프트웨어, 디스플레이이(가) 표시된 사진&#10;&#10;자동 생성된 설명"/>
+                    <pic:cNvPr id="1127701908" name="그림 1" descr="텍스트, 스크린샷, 소프트웨어, 멀티미디어 소프트웨어이(가) 표시된 사진&#10;&#10;자동 생성된 설명"/>
                     <pic:cNvPicPr/>
                   </pic:nvPicPr>
                   <pic:blipFill>
-                    <a:blip r:embed="rId13"/>
+                    <a:blip r:embed="rId15"/>
                     <a:stretch>
                       <a:fillRect/>
                     </a:stretch>
@@ -702,7 +700,7 @@
                   <pic:spPr>
                     <a:xfrm>
                       <a:off x="0" y="0"/>
-                      <a:ext cx="4909194" cy="4507076"/>
+                      <a:ext cx="4925112" cy="3915321"/>
                     </a:xfrm>
                     <a:prstGeom prst="rect">
                       <a:avLst/>
@@ -714,33 +712,26 @@
           </wp:inline>
         </w:drawing>
       </w:r>
-    </w:p>
-    <w:p>
-      <w:pPr>
-        <w:rPr>
-          <w:rFonts w:hint="eastAsia"/>
-        </w:rPr>
-      </w:pPr>
-      <w:r>
-        <w:rPr>
-          <w:rFonts w:hint="eastAsia"/>
-        </w:rPr>
-        <w:t>ReadPage; 조회페이지에</w:t>
-      </w:r>
-      <w:r>
-        <w:rPr>
-          <w:rFonts w:hint="eastAsia"/>
-        </w:rPr>
-        <w:t xml:space="preserve"> moveToModify도 받아와서</w:t>
-      </w:r>
-    </w:p>
-    <w:p>
-      <w:pPr>
-        <w:rPr>
-          <w:rFonts w:hint="eastAsia"/>
-        </w:rPr>
-      </w:pPr>
-      <w:r>
+      <w:r>
+        <w:rPr>
+          <w:rFonts w:hint="eastAsia"/>
+        </w:rPr>
+        <w:t>(x부분 오타임)</w:t>
+      </w:r>
+    </w:p>
+    <w:p>
+      <w:r>
+        <w:rPr>
+          <w:rFonts w:hint="eastAsia"/>
+        </w:rPr>
+        <w:t>ReadPage; 조회페이지에 moveToModify도 받아와서</w:t>
+      </w:r>
+    </w:p>
+    <w:p>
+      <w:r>
+        <w:rPr>
+          <w:noProof/>
+        </w:rPr>
         <w:drawing>
           <wp:inline distT="0" distB="0" distL="0" distR="0" wp14:anchorId="2CDC4152" wp14:editId="017F57F7">
             <wp:extent cx="4686954" cy="1190791"/>
@@ -757,7 +748,7 @@
                     <pic:cNvPicPr/>
                   </pic:nvPicPr>
                   <pic:blipFill>
-                    <a:blip r:embed="rId14"/>
+                    <a:blip r:embed="rId16"/>
                     <a:stretch>
                       <a:fillRect/>
                     </a:stretch>
@@ -779,11 +770,6 @@
       </w:r>
     </w:p>
     <w:p>
-      <w:pPr>
-        <w:rPr>
-          <w:rFonts w:hint="eastAsia"/>
-        </w:rPr>
-      </w:pPr>
       <w:r>
         <w:rPr>
           <w:rFonts w:hint="eastAsia"/>
@@ -793,6 +779,9 @@
     </w:p>
     <w:p>
       <w:r>
+        <w:rPr>
+          <w:noProof/>
+        </w:rPr>
         <w:drawing>
           <wp:inline distT="0" distB="0" distL="0" distR="0" wp14:anchorId="1589DE03" wp14:editId="395909D4">
             <wp:extent cx="7421011" cy="3753374"/>
@@ -809,7 +798,7 @@
                     <pic:cNvPicPr/>
                   </pic:nvPicPr>
                   <pic:blipFill>
-                    <a:blip r:embed="rId15"/>
+                    <a:blip r:embed="rId17"/>
                     <a:stretch>
                       <a:fillRect/>
                     </a:stretch>
@@ -840,6 +829,9 @@
     </w:p>
     <w:p>
       <w:r>
+        <w:rPr>
+          <w:noProof/>
+        </w:rPr>
         <w:drawing>
           <wp:inline distT="0" distB="0" distL="0" distR="0" wp14:anchorId="4567751E" wp14:editId="58945939">
             <wp:extent cx="5973009" cy="2372056"/>
@@ -856,7 +848,7 @@
                     <pic:cNvPicPr/>
                   </pic:nvPicPr>
                   <pic:blipFill>
-                    <a:blip r:embed="rId16"/>
+                    <a:blip r:embed="rId18"/>
                     <a:stretch>
                       <a:fillRect/>
                     </a:stretch>
@@ -878,12 +870,10 @@
       </w:r>
     </w:p>
     <w:p>
-      <w:pPr>
-        <w:rPr>
-          <w:rFonts w:hint="eastAsia"/>
-        </w:rPr>
-      </w:pPr>
-      <w:r>
+      <w:r>
+        <w:rPr>
+          <w:noProof/>
+        </w:rPr>
         <w:drawing>
           <wp:inline distT="0" distB="0" distL="0" distR="0" wp14:anchorId="13BAE801" wp14:editId="6C0A3046">
             <wp:extent cx="5868219" cy="2924583"/>
@@ -900,7 +890,7 @@
                     <pic:cNvPicPr/>
                   </pic:nvPicPr>
                   <pic:blipFill>
-                    <a:blip r:embed="rId17"/>
+                    <a:blip r:embed="rId19"/>
                     <a:stretch>
                       <a:fillRect/>
                     </a:stretch>
@@ -943,12 +933,10 @@
       </w:r>
     </w:p>
     <w:p>
-      <w:pPr>
-        <w:rPr>
-          <w:rFonts w:hint="eastAsia"/>
-        </w:rPr>
-      </w:pPr>
-      <w:r>
+      <w:r>
+        <w:rPr>
+          <w:noProof/>
+        </w:rPr>
         <w:drawing>
           <wp:inline distT="0" distB="0" distL="0" distR="0" wp14:anchorId="527B54D4" wp14:editId="29DE883D">
             <wp:extent cx="3448531" cy="1829055"/>
@@ -965,7 +953,7 @@
                     <pic:cNvPicPr/>
                   </pic:nvPicPr>
                   <pic:blipFill>
-                    <a:blip r:embed="rId18"/>
+                    <a:blip r:embed="rId20"/>
                     <a:stretch>
                       <a:fillRect/>
                     </a:stretch>
@@ -1003,11 +991,6 @@
       </w:r>
     </w:p>
     <w:p>
-      <w:pPr>
-        <w:rPr>
-          <w:rFonts w:hint="eastAsia"/>
-        </w:rPr>
-      </w:pPr>
       <w:r>
         <w:rPr>
           <w:rFonts w:hint="eastAsia"/>
@@ -1017,6 +1000,9 @@
     </w:p>
     <w:p>
       <w:r>
+        <w:rPr>
+          <w:noProof/>
+        </w:rPr>
         <w:drawing>
           <wp:inline distT="0" distB="0" distL="0" distR="0" wp14:anchorId="5E72A545" wp14:editId="4EA6E3E1">
             <wp:extent cx="4563112" cy="543001"/>
@@ -1033,7 +1019,7 @@
                     <pic:cNvPicPr/>
                   </pic:nvPicPr>
                   <pic:blipFill>
-                    <a:blip r:embed="rId19"/>
+                    <a:blip r:embed="rId21"/>
                     <a:stretch>
                       <a:fillRect/>
                     </a:stretch>
@@ -1056,6 +1042,9 @@
     </w:p>
     <w:p>
       <w:r>
+        <w:rPr>
+          <w:noProof/>
+        </w:rPr>
         <w:drawing>
           <wp:inline distT="0" distB="0" distL="0" distR="0" wp14:anchorId="76185B0A" wp14:editId="16DD33E9">
             <wp:extent cx="3129809" cy="3430905"/>
@@ -1072,7 +1061,7 @@
                     <pic:cNvPicPr/>
                   </pic:nvPicPr>
                   <pic:blipFill>
-                    <a:blip r:embed="rId20"/>
+                    <a:blip r:embed="rId22"/>
                     <a:stretch>
                       <a:fillRect/>
                     </a:stretch>
@@ -1093,6 +1082,9 @@
         </w:drawing>
       </w:r>
       <w:r>
+        <w:rPr>
+          <w:noProof/>
+        </w:rPr>
         <w:drawing>
           <wp:inline distT="0" distB="0" distL="0" distR="0" wp14:anchorId="59D577A7" wp14:editId="5CE6650D">
             <wp:extent cx="1689846" cy="3284152"/>
@@ -1109,7 +1101,7 @@
                     <pic:cNvPicPr/>
                   </pic:nvPicPr>
                   <pic:blipFill>
-                    <a:blip r:embed="rId21"/>
+                    <a:blip r:embed="rId23"/>
                     <a:stretch>
                       <a:fillRect/>
                     </a:stretch>
@@ -1132,6 +1124,9 @@
     </w:p>
     <w:p>
       <w:r>
+        <w:rPr>
+          <w:noProof/>
+        </w:rPr>
         <w:drawing>
           <wp:inline distT="0" distB="0" distL="0" distR="0" wp14:anchorId="0C0B700C" wp14:editId="64A7FCC3">
             <wp:extent cx="3267531" cy="5020376"/>
@@ -1148,7 +1143,7 @@
                     <pic:cNvPicPr/>
                   </pic:nvPicPr>
                   <pic:blipFill>
-                    <a:blip r:embed="rId22"/>
+                    <a:blip r:embed="rId24"/>
                     <a:stretch>
                       <a:fillRect/>
                     </a:stretch>
@@ -1171,6 +1166,9 @@
     </w:p>
     <w:p>
       <w:r>
+        <w:rPr>
+          <w:noProof/>
+        </w:rPr>
         <w:drawing>
           <wp:inline distT="0" distB="0" distL="0" distR="0" wp14:anchorId="636D7A44" wp14:editId="48E06836">
             <wp:extent cx="5268060" cy="3915321"/>
@@ -1187,7 +1185,7 @@
                     <pic:cNvPicPr/>
                   </pic:nvPicPr>
                   <pic:blipFill>
-                    <a:blip r:embed="rId23"/>
+                    <a:blip r:embed="rId25"/>
                     <a:stretch>
                       <a:fillRect/>
                     </a:stretch>
@@ -1219,6 +1217,9 @@
     </w:p>
     <w:p>
       <w:r>
+        <w:rPr>
+          <w:noProof/>
+        </w:rPr>
         <w:drawing>
           <wp:inline distT="0" distB="0" distL="0" distR="0" wp14:anchorId="6C3871FE" wp14:editId="010F226C">
             <wp:extent cx="6954220" cy="5296639"/>
@@ -1235,7 +1236,7 @@
                     <pic:cNvPicPr/>
                   </pic:nvPicPr>
                   <pic:blipFill>
-                    <a:blip r:embed="rId24"/>
+                    <a:blip r:embed="rId26"/>
                     <a:stretch>
                       <a:fillRect/>
                     </a:stretch>
@@ -1278,6 +1279,9 @@
         <w:t xml:space="preserve"> </w:t>
       </w:r>
       <w:r>
+        <w:rPr>
+          <w:noProof/>
+        </w:rPr>
         <w:drawing>
           <wp:inline distT="0" distB="0" distL="0" distR="0" wp14:anchorId="17AD7EBA" wp14:editId="5EBE9969">
             <wp:extent cx="5334744" cy="3448531"/>
@@ -1294,7 +1298,7 @@
                     <pic:cNvPicPr/>
                   </pic:nvPicPr>
                   <pic:blipFill>
-                    <a:blip r:embed="rId25"/>
+                    <a:blip r:embed="rId27"/>
                     <a:stretch>
                       <a:fillRect/>
                     </a:stretch>
@@ -1330,11 +1334,6 @@
       </w:r>
     </w:p>
     <w:p>
-      <w:pPr>
-        <w:rPr>
-          <w:rFonts w:hint="eastAsia"/>
-        </w:rPr>
-      </w:pPr>
       <w:r>
         <w:rPr>
           <w:rFonts w:hint="eastAsia"/>
@@ -1352,6 +1351,9 @@
     </w:p>
     <w:p>
       <w:r>
+        <w:rPr>
+          <w:noProof/>
+        </w:rPr>
         <w:drawing>
           <wp:inline distT="0" distB="0" distL="0" distR="0" wp14:anchorId="124930C7" wp14:editId="7E9A48B7">
             <wp:extent cx="6887536" cy="8021169"/>
@@ -1368,7 +1370,7 @@
                     <pic:cNvPicPr/>
                   </pic:nvPicPr>
                   <pic:blipFill>
-                    <a:blip r:embed="rId26"/>
+                    <a:blip r:embed="rId28"/>
                     <a:stretch>
                       <a:fillRect/>
                     </a:stretch>
@@ -1405,6 +1407,9 @@
         <w:t xml:space="preserve"> </w:t>
       </w:r>
       <w:r>
+        <w:rPr>
+          <w:noProof/>
+        </w:rPr>
         <w:drawing>
           <wp:inline distT="0" distB="0" distL="0" distR="0" wp14:anchorId="49048F02" wp14:editId="45EB3EE4">
             <wp:extent cx="5792008" cy="4972744"/>
@@ -1421,7 +1426,7 @@
                     <pic:cNvPicPr/>
                   </pic:nvPicPr>
                   <pic:blipFill>
-                    <a:blip r:embed="rId27"/>
+                    <a:blip r:embed="rId29"/>
                     <a:stretch>
                       <a:fillRect/>
                     </a:stretch>
@@ -1452,6 +1457,9 @@
     </w:p>
     <w:p>
       <w:r>
+        <w:rPr>
+          <w:noProof/>
+        </w:rPr>
         <w:drawing>
           <wp:inline distT="0" distB="0" distL="0" distR="0" wp14:anchorId="64D64EF9" wp14:editId="67736884">
             <wp:extent cx="8260079" cy="2822194"/>
@@ -1468,7 +1476,7 @@
                     <pic:cNvPicPr/>
                   </pic:nvPicPr>
                   <pic:blipFill>
-                    <a:blip r:embed="rId28"/>
+                    <a:blip r:embed="rId30"/>
                     <a:stretch>
                       <a:fillRect/>
                     </a:stretch>
@@ -1499,6 +1507,9 @@
     </w:p>
     <w:p>
       <w:r>
+        <w:rPr>
+          <w:noProof/>
+        </w:rPr>
         <w:drawing>
           <wp:inline distT="0" distB="0" distL="0" distR="0" wp14:anchorId="3A74558C" wp14:editId="706E936D">
             <wp:extent cx="5651578" cy="5879465"/>
@@ -1515,7 +1526,7 @@
                     <pic:cNvPicPr/>
                   </pic:nvPicPr>
                   <pic:blipFill>
-                    <a:blip r:embed="rId29"/>
+                    <a:blip r:embed="rId31"/>
                     <a:stretch>
                       <a:fillRect/>
                     </a:stretch>
@@ -1537,11 +1548,6 @@
       </w:r>
     </w:p>
     <w:p>
-      <w:pPr>
-        <w:rPr>
-          <w:rFonts w:hint="eastAsia"/>
-        </w:rPr>
-      </w:pPr>
       <w:r>
         <w:rPr>
           <w:rFonts w:hint="eastAsia"/>
@@ -1551,6 +1557,9 @@
     </w:p>
     <w:p>
       <w:r>
+        <w:rPr>
+          <w:noProof/>
+        </w:rPr>
         <w:drawing>
           <wp:inline distT="0" distB="0" distL="0" distR="0" wp14:anchorId="54519DF7" wp14:editId="65CC02CD">
             <wp:extent cx="5355972" cy="4763135"/>
@@ -1567,7 +1576,7 @@
                     <pic:cNvPicPr/>
                   </pic:nvPicPr>
                   <pic:blipFill>
-                    <a:blip r:embed="rId30"/>
+                    <a:blip r:embed="rId32"/>
                     <a:stretch>
                       <a:fillRect/>
                     </a:stretch>
@@ -1609,13 +1618,7 @@
     <w:p/>
     <w:p/>
     <w:p/>
-    <w:p>
-      <w:pPr>
-        <w:rPr>
-          <w:rFonts w:hint="eastAsia"/>
-        </w:rPr>
-      </w:pPr>
-    </w:p>
+    <w:p/>
     <w:sectPr>
       <w:pgSz w:w="11906" w:h="16838"/>
       <w:pgMar w:top="1701" w:right="1440" w:bottom="1440" w:left="1440" w:header="851" w:footer="992" w:gutter="0"/>
@@ -1624,6 +1627,56 @@
     </w:sectPr>
   </w:body>
 </w:document>
+</file>
+
+<file path=word/endnotes.xml><?xml version="1.0" encoding="utf-8"?>
+<w:endnotes xmlns:wpc="http://schemas.microsoft.com/office/word/2010/wordprocessingCanvas" xmlns:cx="http://schemas.microsoft.com/office/drawing/2014/chartex" xmlns:cx1="http://schemas.microsoft.com/office/drawing/2015/9/8/chartex" xmlns:cx2="http://schemas.microsoft.com/office/drawing/2015/10/21/chartex" xmlns:cx3="http://schemas.microsoft.com/office/drawing/2016/5/9/chartex" xmlns:cx4="http://schemas.microsoft.com/office/drawing/2016/5/10/chartex" xmlns:cx5="http://schemas.microsoft.com/office/drawing/2016/5/11/chartex" xmlns:cx6="http://schemas.microsoft.com/office/drawing/2016/5/12/chartex" xmlns:cx7="http://schemas.microsoft.com/office/drawing/2016/5/13/chartex" xmlns:cx8="http://schemas.microsoft.com/office/drawing/2016/5/14/chartex" xmlns:mc="http://schemas.openxmlformats.org/markup-compatibility/2006" xmlns:aink="http://schemas.microsoft.com/office/drawing/2016/ink" xmlns:am3d="http://schemas.microsoft.com/office/drawing/2017/model3d" xmlns:o="urn:schemas-microsoft-com:office:office" xmlns:oel="http://schemas.microsoft.com/office/2019/extlst" xmlns:r="http://schemas.openxmlformats.org/officeDocument/2006/relationships" xmlns:m="http://schemas.openxmlformats.org/officeDocument/2006/math" xmlns:v="urn:schemas-microsoft-com:vml" xmlns:wp14="http://schemas.microsoft.com/office/word/2010/wordprocessingDrawing" xmlns:wp="http://schemas.openxmlformats.org/drawingml/2006/wordprocessingDrawing" xmlns:w10="urn:schemas-microsoft-com:office:word" xmlns:w="http://schemas.openxmlformats.org/wordprocessingml/2006/main" xmlns:w14="http://schemas.microsoft.com/office/word/2010/wordml" xmlns:w15="http://schemas.microsoft.com/office/word/2012/wordml" xmlns:w16cex="http://schemas.microsoft.com/office/word/2018/wordml/cex" xmlns:w16cid="http://schemas.microsoft.com/office/word/2016/wordml/cid" xmlns:w16="http://schemas.microsoft.com/office/word/2018/wordml" xmlns:w16du="http://schemas.microsoft.com/office/word/2023/wordml/word16du" xmlns:w16sdtdh="http://schemas.microsoft.com/office/word/2020/wordml/sdtdatahash" xmlns:w16se="http://schemas.microsoft.com/office/word/2015/wordml/symex" xmlns:wpg="http://schemas.microsoft.com/office/word/2010/wordprocessingGroup" xmlns:wpi="http://schemas.microsoft.com/office/word/2010/wordprocessingInk" xmlns:wne="http://schemas.microsoft.com/office/word/2006/wordml" xmlns:wps="http://schemas.microsoft.com/office/word/2010/wordprocessingShape" mc:Ignorable="w14 w15 w16se w16cid w16 w16cex w16sdtdh w16du wp14">
+  <w:endnote w:type="separator" w:id="-1">
+    <w:p>
+      <w:pPr>
+        <w:spacing w:after="0"/>
+      </w:pPr>
+      <w:r>
+        <w:separator/>
+      </w:r>
+    </w:p>
+  </w:endnote>
+  <w:endnote w:type="continuationSeparator" w:id="0">
+    <w:p>
+      <w:pPr>
+        <w:spacing w:after="0"/>
+      </w:pPr>
+      <w:r>
+        <w:continuationSeparator/>
+      </w:r>
+    </w:p>
+  </w:endnote>
+</w:endnotes>
+</file>
+
+<file path=word/footnotes.xml><?xml version="1.0" encoding="utf-8"?>
+<w:footnotes xmlns:wpc="http://schemas.microsoft.com/office/word/2010/wordprocessingCanvas" xmlns:cx="http://schemas.microsoft.com/office/drawing/2014/chartex" xmlns:cx1="http://schemas.microsoft.com/office/drawing/2015/9/8/chartex" xmlns:cx2="http://schemas.microsoft.com/office/drawing/2015/10/21/chartex" xmlns:cx3="http://schemas.microsoft.com/office/drawing/2016/5/9/chartex" xmlns:cx4="http://schemas.microsoft.com/office/drawing/2016/5/10/chartex" xmlns:cx5="http://schemas.microsoft.com/office/drawing/2016/5/11/chartex" xmlns:cx6="http://schemas.microsoft.com/office/drawing/2016/5/12/chartex" xmlns:cx7="http://schemas.microsoft.com/office/drawing/2016/5/13/chartex" xmlns:cx8="http://schemas.microsoft.com/office/drawing/2016/5/14/chartex" xmlns:mc="http://schemas.openxmlformats.org/markup-compatibility/2006" xmlns:aink="http://schemas.microsoft.com/office/drawing/2016/ink" xmlns:am3d="http://schemas.microsoft.com/office/drawing/2017/model3d" xmlns:o="urn:schemas-microsoft-com:office:office" xmlns:oel="http://schemas.microsoft.com/office/2019/extlst" xmlns:r="http://schemas.openxmlformats.org/officeDocument/2006/relationships" xmlns:m="http://schemas.openxmlformats.org/officeDocument/2006/math" xmlns:v="urn:schemas-microsoft-com:vml" xmlns:wp14="http://schemas.microsoft.com/office/word/2010/wordprocessingDrawing" xmlns:wp="http://schemas.openxmlformats.org/drawingml/2006/wordprocessingDrawing" xmlns:w10="urn:schemas-microsoft-com:office:word" xmlns:w="http://schemas.openxmlformats.org/wordprocessingml/2006/main" xmlns:w14="http://schemas.microsoft.com/office/word/2010/wordml" xmlns:w15="http://schemas.microsoft.com/office/word/2012/wordml" xmlns:w16cex="http://schemas.microsoft.com/office/word/2018/wordml/cex" xmlns:w16cid="http://schemas.microsoft.com/office/word/2016/wordml/cid" xmlns:w16="http://schemas.microsoft.com/office/word/2018/wordml" xmlns:w16du="http://schemas.microsoft.com/office/word/2023/wordml/word16du" xmlns:w16sdtdh="http://schemas.microsoft.com/office/word/2020/wordml/sdtdatahash" xmlns:w16se="http://schemas.microsoft.com/office/word/2015/wordml/symex" xmlns:wpg="http://schemas.microsoft.com/office/word/2010/wordprocessingGroup" xmlns:wpi="http://schemas.microsoft.com/office/word/2010/wordprocessingInk" xmlns:wne="http://schemas.microsoft.com/office/word/2006/wordml" xmlns:wps="http://schemas.microsoft.com/office/word/2010/wordprocessingShape" mc:Ignorable="w14 w15 w16se w16cid w16 w16cex w16sdtdh w16du wp14">
+  <w:footnote w:type="separator" w:id="-1">
+    <w:p>
+      <w:pPr>
+        <w:spacing w:after="0"/>
+      </w:pPr>
+      <w:r>
+        <w:separator/>
+      </w:r>
+    </w:p>
+  </w:footnote>
+  <w:footnote w:type="continuationSeparator" w:id="0">
+    <w:p>
+      <w:pPr>
+        <w:spacing w:after="0"/>
+      </w:pPr>
+      <w:r>
+        <w:continuationSeparator/>
+      </w:r>
+    </w:p>
+  </w:footnote>
+</w:footnotes>
 </file>
 
 <file path=word/styles.xml><?xml version="1.0" encoding="utf-8"?>
@@ -2542,6 +2595,50 @@
       <w:spacing w:val="5"/>
     </w:rPr>
   </w:style>
+  <w:style w:type="paragraph" w:styleId="aa">
+    <w:name w:val="header"/>
+    <w:basedOn w:val="a"/>
+    <w:link w:val="Char3"/>
+    <w:uiPriority w:val="99"/>
+    <w:unhideWhenUsed/>
+    <w:rsid w:val="00C32CDD"/>
+    <w:pPr>
+      <w:tabs>
+        <w:tab w:val="center" w:pos="4513"/>
+        <w:tab w:val="right" w:pos="9026"/>
+      </w:tabs>
+      <w:snapToGrid w:val="0"/>
+    </w:pPr>
+  </w:style>
+  <w:style w:type="character" w:customStyle="1" w:styleId="Char3">
+    <w:name w:val="머리글 Char"/>
+    <w:basedOn w:val="a0"/>
+    <w:link w:val="aa"/>
+    <w:uiPriority w:val="99"/>
+    <w:rsid w:val="00C32CDD"/>
+  </w:style>
+  <w:style w:type="paragraph" w:styleId="ab">
+    <w:name w:val="footer"/>
+    <w:basedOn w:val="a"/>
+    <w:link w:val="Char4"/>
+    <w:uiPriority w:val="99"/>
+    <w:unhideWhenUsed/>
+    <w:rsid w:val="00C32CDD"/>
+    <w:pPr>
+      <w:tabs>
+        <w:tab w:val="center" w:pos="4513"/>
+        <w:tab w:val="right" w:pos="9026"/>
+      </w:tabs>
+      <w:snapToGrid w:val="0"/>
+    </w:pPr>
+  </w:style>
+  <w:style w:type="character" w:customStyle="1" w:styleId="Char4">
+    <w:name w:val="바닥글 Char"/>
+    <w:basedOn w:val="a0"/>
+    <w:link w:val="ab"/>
+    <w:uiPriority w:val="99"/>
+    <w:rsid w:val="00C32CDD"/>
+  </w:style>
 </w:styles>
 </file>
 

</xml_diff>